<commit_message>
Final use case scenario assignment
</commit_message>
<xml_diff>
--- a/docs/Use Case Scenario Assignment.docx
+++ b/docs/Use Case Scenario Assignment.docx
@@ -61,7 +61,7 @@
         <w:rPr>
           <w:rtl w:val="0"/>
         </w:rPr>
-        <w:t xml:space="preserve"> Analyst, Splunk, OCR Tool, Transcription Tool</w:t>
+        <w:t xml:space="preserve"> Analyst, Splunk, OCR Tool, Transcription Tool, Mongo Db</w:t>
       </w:r>
     </w:p>
     <w:p>
@@ -89,7 +89,7 @@
           <w:ilvl w:val="0"/>
           <w:numId w:val="2"/>
         </w:numPr>
-        <w:spacing w:after="0" w:afterAutospacing="0" w:before="120" w:lineRule="auto"/>
+        <w:spacing w:before="120" w:lineRule="auto"/>
         <w:ind w:left="720" w:hanging="360"/>
         <w:rPr>
           <w:u w:val="none"/>
@@ -99,26 +99,7 @@
         <w:rPr>
           <w:rtl w:val="0"/>
         </w:rPr>
-        <w:t xml:space="preserve">The event configuration must be initialized.</w:t>
-      </w:r>
-    </w:p>
-    <w:p>
-      <w:pPr>
-        <w:numPr>
-          <w:ilvl w:val="0"/>
-          <w:numId w:val="2"/>
-        </w:numPr>
-        <w:spacing w:before="0" w:beforeAutospacing="0" w:lineRule="auto"/>
-        <w:ind w:left="720" w:hanging="360"/>
-        <w:rPr>
-          <w:u w:val="none"/>
-        </w:rPr>
-      </w:pPr>
-      <w:r>
-        <w:rPr>
-          <w:rtl w:val="0"/>
-        </w:rPr>
-        <w:t xml:space="preserve">The root directory must be initialized.</w:t>
+        <w:t xml:space="preserve">The PICK Tool server must be running</w:t>
       </w:r>
       <w:r>
         <w:rPr>
@@ -157,7 +138,7 @@
         <w:rPr>
           <w:rtl w:val="0"/>
         </w:rPr>
-        <w:t xml:space="preserve">The analyst’s push table is updated to reflect the pushed vector DB.</w:t>
+        <w:t xml:space="preserve">The analyst’s machine is connected to the lead machine, and thus the server.</w:t>
       </w:r>
     </w:p>
     <w:p>
@@ -168,6 +149,25 @@
         </w:numPr>
         <w:spacing w:after="0" w:afterAutospacing="0" w:before="0" w:beforeAutospacing="0" w:lineRule="auto"/>
         <w:ind w:left="720" w:hanging="360"/>
+        <w:rPr>
+          <w:u w:val="none"/>
+        </w:rPr>
+      </w:pPr>
+      <w:r>
+        <w:rPr>
+          <w:rtl w:val="0"/>
+        </w:rPr>
+        <w:t xml:space="preserve">The analyst’s push table is updated to reflect the pushed vector DB.</w:t>
+      </w:r>
+    </w:p>
+    <w:p>
+      <w:pPr>
+        <w:numPr>
+          <w:ilvl w:val="0"/>
+          <w:numId w:val="1"/>
+        </w:numPr>
+        <w:spacing w:after="0" w:afterAutospacing="0" w:before="0" w:beforeAutospacing="0" w:lineRule="auto"/>
+        <w:ind w:left="720" w:hanging="360"/>
       </w:pPr>
       <w:r>
         <w:rPr>
@@ -224,7 +224,85 @@
         <w:rPr>
           <w:rtl w:val="0"/>
         </w:rPr>
-        <w:t xml:space="preserve">Step 1: The analyst starts the ingestion process.</w:t>
+        <w:t xml:space="preserve">Step 1: The analyst starts the program</w:t>
+      </w:r>
+    </w:p>
+    <w:p>
+      <w:pPr>
+        <w:spacing w:before="100" w:lineRule="auto"/>
+        <w:ind w:left="720" w:firstLine="0"/>
+        <w:rPr/>
+      </w:pPr>
+      <w:r>
+        <w:rPr>
+          <w:rtl w:val="0"/>
+        </w:rPr>
+        <w:t xml:space="preserve">Step 2: The system displays the starting configuration to the analyst.</w:t>
+      </w:r>
+    </w:p>
+    <w:p>
+      <w:pPr>
+        <w:spacing w:before="100" w:lineRule="auto"/>
+        <w:ind w:left="720" w:firstLine="0"/>
+        <w:rPr/>
+      </w:pPr>
+      <w:r>
+        <w:rPr>
+          <w:rtl w:val="0"/>
+        </w:rPr>
+        <w:t xml:space="preserve">Step 3: The analyst enter’s the lead’s IP address and clicks connect.</w:t>
+      </w:r>
+    </w:p>
+    <w:p>
+      <w:pPr>
+        <w:spacing w:before="100" w:lineRule="auto"/>
+        <w:ind w:left="720" w:firstLine="0"/>
+        <w:rPr/>
+      </w:pPr>
+      <w:r>
+        <w:rPr>
+          <w:rtl w:val="0"/>
+        </w:rPr>
+        <w:t xml:space="preserve">Step 4:  The system connects the analyst’s machine to the lead machine, and thus the server.</w:t>
+      </w:r>
+    </w:p>
+    <w:p>
+      <w:pPr>
+        <w:spacing w:before="100" w:lineRule="auto"/>
+        <w:ind w:left="720" w:firstLine="0"/>
+        <w:rPr/>
+      </w:pPr>
+      <w:r>
+        <w:rPr>
+          <w:rtl w:val="0"/>
+        </w:rPr>
+        <w:t xml:space="preserve">Step 5: The system displays the connected configuration to the analyst.</w:t>
+      </w:r>
+    </w:p>
+    <w:p>
+      <w:pPr>
+        <w:spacing w:before="100" w:lineRule="auto"/>
+        <w:ind w:left="720" w:firstLine="0"/>
+        <w:rPr/>
+      </w:pPr>
+      <w:r>
+        <w:rPr>
+          <w:rtl w:val="0"/>
+        </w:rPr>
+        <w:t xml:space="preserve">Step 6: The analyst enters a root directory</w:t>
+      </w:r>
+    </w:p>
+    <w:p>
+      <w:pPr>
+        <w:spacing w:before="100" w:lineRule="auto"/>
+        <w:ind w:left="720" w:firstLine="0"/>
+        <w:rPr/>
+      </w:pPr>
+      <w:r>
+        <w:rPr>
+          <w:rtl w:val="0"/>
+        </w:rPr>
+        <w:t xml:space="preserve">Step 7: The analyst starts the ingestion process</w:t>
       </w:r>
     </w:p>
     <w:p>
@@ -250,297 +328,297 @@
         <w:rPr>
           <w:rtl w:val="0"/>
         </w:rPr>
-        <w:t xml:space="preserve">Step 2: The system cleans all log files in the set root directory.</w:t>
-      </w:r>
-    </w:p>
-    <w:p>
-      <w:pPr>
-        <w:spacing w:before="100" w:lineRule="auto"/>
-        <w:ind w:left="720" w:firstLine="0"/>
-        <w:rPr/>
-      </w:pPr>
-      <w:r>
-        <w:rPr>
-          <w:rtl w:val="0"/>
-        </w:rPr>
-        <w:t xml:space="preserve">Step 3: The system validates all log files, creating enforcement action reports where appropriate.</w:t>
-      </w:r>
-    </w:p>
-    <w:p>
-      <w:pPr>
-        <w:spacing w:before="100" w:lineRule="auto"/>
-        <w:ind w:left="720" w:firstLine="0"/>
-        <w:rPr/>
-      </w:pPr>
-      <w:r>
-        <w:rPr>
-          <w:rtl w:val="0"/>
-        </w:rPr>
-        <w:t xml:space="preserve">Step 3: The system sends all validated textual log files to Splunk.</w:t>
-      </w:r>
-    </w:p>
-    <w:p>
-      <w:pPr>
-        <w:spacing w:before="100" w:lineRule="auto"/>
-        <w:ind w:left="720" w:firstLine="0"/>
-        <w:rPr/>
-      </w:pPr>
-      <w:r>
-        <w:rPr>
-          <w:rtl w:val="0"/>
-        </w:rPr>
-        <w:t xml:space="preserve">Step 4: Splunk ingests the textual log files as log entries.</w:t>
-      </w:r>
-    </w:p>
-    <w:p>
-      <w:pPr>
-        <w:spacing w:before="100" w:lineRule="auto"/>
-        <w:ind w:left="720" w:firstLine="0"/>
-        <w:rPr/>
-      </w:pPr>
-      <w:r>
-        <w:rPr>
-          <w:rtl w:val="0"/>
-        </w:rPr>
-        <w:t xml:space="preserve">Step 5: The system collects all the log entries parsed using Splunk and stores them in a system data store.</w:t>
-      </w:r>
-    </w:p>
-    <w:p>
-      <w:pPr>
-        <w:spacing w:before="100" w:lineRule="auto"/>
-        <w:ind w:left="720" w:firstLine="0"/>
-        <w:rPr/>
-      </w:pPr>
-      <w:r>
-        <w:rPr>
-          <w:rtl w:val="0"/>
-        </w:rPr>
-        <w:t xml:space="preserve">Step 6: The OCR tool ingests image log files as log entries.</w:t>
+        <w:t xml:space="preserve">Step 8: The system cleans all log files in the provided root directory.</w:t>
+      </w:r>
+    </w:p>
+    <w:p>
+      <w:pPr>
+        <w:spacing w:before="100" w:lineRule="auto"/>
+        <w:ind w:left="720" w:firstLine="0"/>
+        <w:rPr/>
+      </w:pPr>
+      <w:r>
+        <w:rPr>
+          <w:rtl w:val="0"/>
+        </w:rPr>
+        <w:t xml:space="preserve">Step 9: The system validates all log files, creating enforcement action reports where appropriate.</w:t>
+      </w:r>
+    </w:p>
+    <w:p>
+      <w:pPr>
+        <w:spacing w:before="100" w:lineRule="auto"/>
+        <w:ind w:left="720" w:firstLine="0"/>
+        <w:rPr/>
+      </w:pPr>
+      <w:r>
+        <w:rPr>
+          <w:rtl w:val="0"/>
+        </w:rPr>
+        <w:t xml:space="preserve">Step 10: The system sends all validated textual log files to Splunk.</w:t>
+      </w:r>
+    </w:p>
+    <w:p>
+      <w:pPr>
+        <w:spacing w:before="100" w:lineRule="auto"/>
+        <w:ind w:left="720" w:firstLine="0"/>
+        <w:rPr/>
+      </w:pPr>
+      <w:r>
+        <w:rPr>
+          <w:rtl w:val="0"/>
+        </w:rPr>
+        <w:t xml:space="preserve">Step 11: Splunk ingests the textual log files as log entries.</w:t>
+      </w:r>
+    </w:p>
+    <w:p>
+      <w:pPr>
+        <w:spacing w:before="100" w:lineRule="auto"/>
+        <w:ind w:left="720" w:firstLine="0"/>
+        <w:rPr/>
+      </w:pPr>
+      <w:r>
+        <w:rPr>
+          <w:rtl w:val="0"/>
+        </w:rPr>
+        <w:t xml:space="preserve">Step 12: The system collects all the log entries parsed using Splunk and stores them in the system’s Mongo Db database.</w:t>
+      </w:r>
+    </w:p>
+    <w:p>
+      <w:pPr>
+        <w:spacing w:before="100" w:lineRule="auto"/>
+        <w:ind w:left="720" w:firstLine="0"/>
+        <w:rPr/>
+      </w:pPr>
+      <w:r>
+        <w:rPr>
+          <w:rtl w:val="0"/>
+        </w:rPr>
+        <w:t xml:space="preserve">Step 13: The OCR tool ingests image log files as log entries.</w:t>
         <w:br w:type="textWrapping"/>
-        <w:t xml:space="preserve">Step 7: The system collects all the log entries from the OCR tool and stores them in a system data store.</w:t>
-      </w:r>
-    </w:p>
-    <w:p>
-      <w:pPr>
-        <w:spacing w:before="100" w:lineRule="auto"/>
-        <w:ind w:left="720" w:firstLine="0"/>
-        <w:rPr/>
-      </w:pPr>
-      <w:r>
-        <w:rPr>
-          <w:rtl w:val="0"/>
-        </w:rPr>
-        <w:t xml:space="preserve">Step 8: Transcription tool ingests video/audio log files as log entries.</w:t>
+        <w:t xml:space="preserve">Step 14: The system collects all the log entries from the OCR tool and stores them in the system’s Mongo Db database.</w:t>
+      </w:r>
+    </w:p>
+    <w:p>
+      <w:pPr>
+        <w:spacing w:before="100" w:lineRule="auto"/>
+        <w:ind w:left="720" w:firstLine="0"/>
+        <w:rPr/>
+      </w:pPr>
+      <w:r>
+        <w:rPr>
+          <w:rtl w:val="0"/>
+        </w:rPr>
+        <w:t xml:space="preserve">Step 15: Transcription tool ingests video/audio log files as log entries.</w:t>
         <w:br w:type="textWrapping"/>
-        <w:t xml:space="preserve">Step 9: The system collects all the log entries from the transcription tool and stores them in a system data store.</w:t>
-      </w:r>
-    </w:p>
-    <w:p>
-      <w:pPr>
-        <w:spacing w:before="100" w:lineRule="auto"/>
-        <w:ind w:left="720" w:firstLine="0"/>
-        <w:rPr/>
-      </w:pPr>
-      <w:r>
-        <w:rPr>
-          <w:rtl w:val="0"/>
-        </w:rPr>
-        <w:t xml:space="preserve">Step 10: The system informs the analyst that all log files have been ingested.</w:t>
-      </w:r>
-    </w:p>
-    <w:p>
-      <w:pPr>
-        <w:spacing w:before="100" w:lineRule="auto"/>
-        <w:ind w:left="720" w:firstLine="0"/>
-        <w:rPr/>
-      </w:pPr>
-      <w:r>
-        <w:rPr>
-          <w:rtl w:val="0"/>
-        </w:rPr>
-        <w:t xml:space="preserve">Step 11: The analyst creates a vector.</w:t>
-      </w:r>
-    </w:p>
-    <w:p>
-      <w:pPr>
-        <w:spacing w:before="100" w:lineRule="auto"/>
-        <w:ind w:left="720" w:firstLine="0"/>
-        <w:rPr/>
-      </w:pPr>
-      <w:r>
-        <w:rPr>
-          <w:rtl w:val="0"/>
-        </w:rPr>
-        <w:t xml:space="preserve">Step 12: The system stores the vector in a local data store.</w:t>
-      </w:r>
-    </w:p>
-    <w:p>
-      <w:pPr>
-        <w:spacing w:before="100" w:lineRule="auto"/>
-        <w:ind w:left="720" w:firstLine="0"/>
-        <w:rPr/>
-      </w:pPr>
-      <w:r>
-        <w:rPr>
-          <w:rtl w:val="0"/>
-        </w:rPr>
-        <w:t xml:space="preserve">Step 13: The analyst requests log entries by providing search criteria to the system</w:t>
-      </w:r>
-    </w:p>
-    <w:p>
-      <w:pPr>
-        <w:spacing w:before="100" w:lineRule="auto"/>
-        <w:ind w:left="720" w:firstLine="0"/>
-        <w:rPr/>
-      </w:pPr>
-      <w:r>
-        <w:rPr>
-          <w:rtl w:val="0"/>
-        </w:rPr>
-        <w:t xml:space="preserve">Step 14: The system provides the analyst with log entries that satisfy the search criteria.</w:t>
-      </w:r>
-    </w:p>
-    <w:p>
-      <w:pPr>
-        <w:spacing w:before="100" w:lineRule="auto"/>
-        <w:ind w:left="720" w:firstLine="0"/>
-        <w:rPr/>
-      </w:pPr>
-      <w:r>
-        <w:rPr>
-          <w:rtl w:val="0"/>
-        </w:rPr>
-        <w:t xml:space="preserve">Step 15: The analyst associates some of the provided log entries to the created vector.</w:t>
-      </w:r>
-    </w:p>
-    <w:p>
-      <w:pPr>
-        <w:spacing w:before="100" w:lineRule="auto"/>
-        <w:ind w:left="720" w:firstLine="0"/>
-        <w:rPr/>
-      </w:pPr>
-      <w:r>
-        <w:rPr>
-          <w:rtl w:val="0"/>
-        </w:rPr>
-        <w:t xml:space="preserve">Step 16: The analyst requests to inspect the created vector.</w:t>
-      </w:r>
-    </w:p>
-    <w:p>
-      <w:pPr>
-        <w:spacing w:before="100" w:lineRule="auto"/>
-        <w:ind w:left="720" w:firstLine="0"/>
-        <w:rPr/>
-      </w:pPr>
-      <w:r>
-        <w:rPr>
-          <w:rtl w:val="0"/>
-        </w:rPr>
-        <w:t xml:space="preserve">Step 17: The system displays a graphical and tabular representation of the vector.</w:t>
-      </w:r>
-    </w:p>
-    <w:p>
-      <w:pPr>
-        <w:spacing w:before="100" w:lineRule="auto"/>
-        <w:ind w:left="720" w:firstLine="0"/>
-        <w:rPr/>
-      </w:pPr>
-      <w:r>
-        <w:rPr>
-          <w:rtl w:val="0"/>
-        </w:rPr>
-        <w:t xml:space="preserve">Step 18: The analyst modifies the nodes created from the associations.</w:t>
-      </w:r>
-    </w:p>
-    <w:p>
-      <w:pPr>
-        <w:spacing w:before="100" w:lineRule="auto"/>
-        <w:ind w:left="720" w:firstLine="0"/>
-        <w:rPr/>
-      </w:pPr>
-      <w:r>
-        <w:rPr>
-          <w:rtl w:val="0"/>
-        </w:rPr>
-        <w:t xml:space="preserve">Step 19: The system updates the graphical and tabular representation of the vector. </w:t>
-      </w:r>
-    </w:p>
-    <w:p>
-      <w:pPr>
-        <w:spacing w:before="100" w:lineRule="auto"/>
-        <w:ind w:left="720" w:firstLine="0"/>
-        <w:rPr/>
-      </w:pPr>
-      <w:r>
-        <w:rPr>
-          <w:rtl w:val="0"/>
-        </w:rPr>
-        <w:t xml:space="preserve">Step 20: The analyst defines relationships between nodes.</w:t>
-      </w:r>
-    </w:p>
-    <w:p>
-      <w:pPr>
-        <w:spacing w:before="100" w:lineRule="auto"/>
-        <w:ind w:left="720" w:firstLine="0"/>
-        <w:rPr/>
-      </w:pPr>
-      <w:r>
-        <w:rPr>
-          <w:rtl w:val="0"/>
-        </w:rPr>
-        <w:t xml:space="preserve">Step 21: The system updates the graphical and tabular representation of the vector.</w:t>
-      </w:r>
-    </w:p>
-    <w:p>
-      <w:pPr>
-        <w:spacing w:before="100" w:lineRule="auto"/>
-        <w:ind w:left="720" w:firstLine="0"/>
-        <w:rPr/>
-      </w:pPr>
-      <w:r>
-        <w:rPr>
-          <w:rtl w:val="0"/>
-        </w:rPr>
-        <w:t xml:space="preserve">Step 22: The analyst modifies the relationships between nodes.</w:t>
-      </w:r>
-    </w:p>
-    <w:p>
-      <w:pPr>
-        <w:spacing w:before="100" w:lineRule="auto"/>
-        <w:ind w:left="720" w:firstLine="0"/>
-        <w:rPr/>
-      </w:pPr>
-      <w:r>
-        <w:rPr>
-          <w:rtl w:val="0"/>
-        </w:rPr>
-        <w:t xml:space="preserve">Step 23: The system updates the graphical and tabular representation of the vector.</w:t>
-      </w:r>
-    </w:p>
-    <w:p>
-      <w:pPr>
-        <w:spacing w:before="100" w:lineRule="auto"/>
-        <w:ind w:left="720" w:firstLine="0"/>
-        <w:rPr/>
-      </w:pPr>
-      <w:r>
-        <w:rPr>
-          <w:rtl w:val="0"/>
-        </w:rPr>
-        <w:t xml:space="preserve">Step 24: The analyst pushes the local vector DB.</w:t>
-      </w:r>
-    </w:p>
-    <w:p>
-      <w:pPr>
-        <w:spacing w:before="100" w:lineRule="auto"/>
-        <w:ind w:left="720" w:firstLine="0"/>
-        <w:rPr/>
-      </w:pPr>
-      <w:r>
-        <w:rPr>
-          <w:rtl w:val="0"/>
-        </w:rPr>
-        <w:t xml:space="preserve">Step 25: End of use case.</w:t>
+        <w:t xml:space="preserve">Step 16: The system collects all the log entries from the transcription tool and stores them in the system’s Mongo Db database.</w:t>
+      </w:r>
+    </w:p>
+    <w:p>
+      <w:pPr>
+        <w:spacing w:before="100" w:lineRule="auto"/>
+        <w:ind w:left="720" w:firstLine="0"/>
+        <w:rPr/>
+      </w:pPr>
+      <w:r>
+        <w:rPr>
+          <w:rtl w:val="0"/>
+        </w:rPr>
+        <w:t xml:space="preserve">Step 17: The system informs the analyst that all log files have been ingested.</w:t>
+      </w:r>
+    </w:p>
+    <w:p>
+      <w:pPr>
+        <w:spacing w:before="100" w:lineRule="auto"/>
+        <w:ind w:left="720" w:firstLine="0"/>
+        <w:rPr/>
+      </w:pPr>
+      <w:r>
+        <w:rPr>
+          <w:rtl w:val="0"/>
+        </w:rPr>
+        <w:t xml:space="preserve">Step 18: The analyst creates a vector.</w:t>
+      </w:r>
+    </w:p>
+    <w:p>
+      <w:pPr>
+        <w:spacing w:before="100" w:lineRule="auto"/>
+        <w:ind w:left="720" w:firstLine="0"/>
+        <w:rPr/>
+      </w:pPr>
+      <w:r>
+        <w:rPr>
+          <w:rtl w:val="0"/>
+        </w:rPr>
+        <w:t xml:space="preserve">Step 19: The system stores the vector in a local data store.</w:t>
+      </w:r>
+    </w:p>
+    <w:p>
+      <w:pPr>
+        <w:spacing w:before="100" w:lineRule="auto"/>
+        <w:ind w:left="720" w:firstLine="0"/>
+        <w:rPr/>
+      </w:pPr>
+      <w:r>
+        <w:rPr>
+          <w:rtl w:val="0"/>
+        </w:rPr>
+        <w:t xml:space="preserve">Step 20: The analyst requests log entries by providing search criteria to the system</w:t>
+      </w:r>
+    </w:p>
+    <w:p>
+      <w:pPr>
+        <w:spacing w:before="100" w:lineRule="auto"/>
+        <w:ind w:left="720" w:firstLine="0"/>
+        <w:rPr/>
+      </w:pPr>
+      <w:r>
+        <w:rPr>
+          <w:rtl w:val="0"/>
+        </w:rPr>
+        <w:t xml:space="preserve">Step 21: The system provides the analyst with log entries that satisfy the search criteria by retrieving them from the system’s Mongo Db database.</w:t>
+      </w:r>
+    </w:p>
+    <w:p>
+      <w:pPr>
+        <w:spacing w:before="100" w:lineRule="auto"/>
+        <w:ind w:left="720" w:firstLine="0"/>
+        <w:rPr/>
+      </w:pPr>
+      <w:r>
+        <w:rPr>
+          <w:rtl w:val="0"/>
+        </w:rPr>
+        <w:t xml:space="preserve">Step 22: The analyst associates some of the provided log entries to the created vector.</w:t>
+      </w:r>
+    </w:p>
+    <w:p>
+      <w:pPr>
+        <w:spacing w:before="100" w:lineRule="auto"/>
+        <w:ind w:left="720" w:firstLine="0"/>
+        <w:rPr/>
+      </w:pPr>
+      <w:r>
+        <w:rPr>
+          <w:rtl w:val="0"/>
+        </w:rPr>
+        <w:t xml:space="preserve">Step 23: The analyst requests to inspect the created vector.</w:t>
+      </w:r>
+    </w:p>
+    <w:p>
+      <w:pPr>
+        <w:spacing w:before="100" w:lineRule="auto"/>
+        <w:ind w:left="720" w:firstLine="0"/>
+        <w:rPr/>
+      </w:pPr>
+      <w:r>
+        <w:rPr>
+          <w:rtl w:val="0"/>
+        </w:rPr>
+        <w:t xml:space="preserve">Step 24: The system displays a graphical and tabular representation of the vector.</w:t>
+      </w:r>
+    </w:p>
+    <w:p>
+      <w:pPr>
+        <w:spacing w:before="100" w:lineRule="auto"/>
+        <w:ind w:left="720" w:firstLine="0"/>
+        <w:rPr/>
+      </w:pPr>
+      <w:r>
+        <w:rPr>
+          <w:rtl w:val="0"/>
+        </w:rPr>
+        <w:t xml:space="preserve">Step 25: The analyst modifies the nodes created from the associations.</w:t>
+      </w:r>
+    </w:p>
+    <w:p>
+      <w:pPr>
+        <w:spacing w:before="100" w:lineRule="auto"/>
+        <w:ind w:left="720" w:firstLine="0"/>
+        <w:rPr/>
+      </w:pPr>
+      <w:r>
+        <w:rPr>
+          <w:rtl w:val="0"/>
+        </w:rPr>
+        <w:t xml:space="preserve">Step 26: The system updates the graphical and tabular representation of the vector. </w:t>
+      </w:r>
+    </w:p>
+    <w:p>
+      <w:pPr>
+        <w:spacing w:before="100" w:lineRule="auto"/>
+        <w:ind w:left="720" w:firstLine="0"/>
+        <w:rPr/>
+      </w:pPr>
+      <w:r>
+        <w:rPr>
+          <w:rtl w:val="0"/>
+        </w:rPr>
+        <w:t xml:space="preserve">Step 27: The analyst defines relationships between nodes.</w:t>
+      </w:r>
+    </w:p>
+    <w:p>
+      <w:pPr>
+        <w:spacing w:before="100" w:lineRule="auto"/>
+        <w:ind w:left="720" w:firstLine="0"/>
+        <w:rPr/>
+      </w:pPr>
+      <w:r>
+        <w:rPr>
+          <w:rtl w:val="0"/>
+        </w:rPr>
+        <w:t xml:space="preserve">Step 28: The system updates the graphical and tabular representation of the vector.</w:t>
+      </w:r>
+    </w:p>
+    <w:p>
+      <w:pPr>
+        <w:spacing w:before="100" w:lineRule="auto"/>
+        <w:ind w:left="720" w:firstLine="0"/>
+        <w:rPr/>
+      </w:pPr>
+      <w:r>
+        <w:rPr>
+          <w:rtl w:val="0"/>
+        </w:rPr>
+        <w:t xml:space="preserve">Step 29: The analyst modifies the relationships between nodes.</w:t>
+      </w:r>
+    </w:p>
+    <w:p>
+      <w:pPr>
+        <w:spacing w:before="100" w:lineRule="auto"/>
+        <w:ind w:left="720" w:firstLine="0"/>
+        <w:rPr/>
+      </w:pPr>
+      <w:r>
+        <w:rPr>
+          <w:rtl w:val="0"/>
+        </w:rPr>
+        <w:t xml:space="preserve">Step 20: The system updates the graphical and tabular representation of the vector.</w:t>
+      </w:r>
+    </w:p>
+    <w:p>
+      <w:pPr>
+        <w:spacing w:before="100" w:lineRule="auto"/>
+        <w:ind w:left="720" w:firstLine="0"/>
+        <w:rPr/>
+      </w:pPr>
+      <w:r>
+        <w:rPr>
+          <w:rtl w:val="0"/>
+        </w:rPr>
+        <w:t xml:space="preserve">Step 31: The analyst pushes the local vector DB.</w:t>
+      </w:r>
+    </w:p>
+    <w:p>
+      <w:pPr>
+        <w:spacing w:before="100" w:lineRule="auto"/>
+        <w:ind w:left="720" w:firstLine="0"/>
+        <w:rPr/>
+      </w:pPr>
+      <w:r>
+        <w:rPr>
+          <w:rtl w:val="0"/>
+        </w:rPr>
+        <w:t xml:space="preserve">Step 32: End of use case.</w:t>
       </w:r>
     </w:p>
     <w:p>
@@ -566,7 +644,20 @@
         <w:rPr>
           <w:rtl w:val="0"/>
         </w:rPr>
-        <w:t xml:space="preserve">Step 1: The analyst chooses to not ingest log files.</w:t>
+        <w:t xml:space="preserve">Step 3: The analyst enters an invalid IP address.</w:t>
+      </w:r>
+    </w:p>
+    <w:p>
+      <w:pPr>
+        <w:spacing w:before="120" w:lineRule="auto"/>
+        <w:rPr/>
+      </w:pPr>
+      <w:r>
+        <w:rPr>
+          <w:rtl w:val="0"/>
+        </w:rPr>
+        <w:tab/>
+        <w:t xml:space="preserve">Step 3.1: The system displays an error message.</w:t>
       </w:r>
     </w:p>
     <w:p>
@@ -580,20 +671,15 @@
         </w:rPr>
         <w:t xml:space="preserve">        </w:t>
         <w:tab/>
-        <w:t xml:space="preserve">Step 1.1: Use case continues at step 11.</w:t>
-      </w:r>
-    </w:p>
-    <w:p>
-      <w:pPr>
-        <w:spacing w:before="120" w:lineRule="auto"/>
-        <w:rPr/>
-      </w:pPr>
-      <w:r>
-        <w:rPr>
-          <w:rtl w:val="0"/>
-        </w:rPr>
-        <w:t xml:space="preserve"> </w:t>
-      </w:r>
+        <w:t xml:space="preserve">Step 3.2: Use case continues at step 2.</w:t>
+      </w:r>
+    </w:p>
+    <w:p>
+      <w:pPr>
+        <w:spacing w:before="120" w:lineRule="auto"/>
+        <w:ind w:left="0" w:firstLine="0"/>
+        <w:rPr/>
+      </w:pPr>
       <w:r>
         <w:rPr>
           <w:b w:val="1"/>
@@ -606,7 +692,7 @@
         <w:rPr>
           <w:rtl w:val="0"/>
         </w:rPr>
-        <w:t xml:space="preserve">Step 11: The analyst chooses to use an existing vector.</w:t>
+        <w:t xml:space="preserve">Step 6: The analyst enters a non-existent root directory.</w:t>
       </w:r>
     </w:p>
     <w:p>
@@ -619,72 +705,28 @@
           <w:rtl w:val="0"/>
         </w:rPr>
         <w:tab/>
-        <w:t xml:space="preserve">Step 11.1: The analyst requests log entries by providing search criteria to the system</w:t>
-      </w:r>
-    </w:p>
-    <w:p>
-      <w:pPr>
-        <w:spacing w:before="100" w:lineRule="auto"/>
-        <w:ind w:left="720" w:firstLine="0"/>
-        <w:rPr/>
-      </w:pPr>
-      <w:r>
-        <w:rPr>
-          <w:rtl w:val="0"/>
-        </w:rPr>
-        <w:t xml:space="preserve">Step 11.2: The system provides the analyst with log entries that satisfy the search criteria.</w:t>
-      </w:r>
-    </w:p>
-    <w:p>
-      <w:pPr>
-        <w:spacing w:before="100" w:lineRule="auto"/>
-        <w:ind w:left="720" w:firstLine="0"/>
-        <w:rPr/>
-      </w:pPr>
-      <w:r>
-        <w:rPr>
-          <w:rtl w:val="0"/>
-        </w:rPr>
-        <w:t xml:space="preserve">Step 11.3: The analyst associates some of the provided log entries to a chosen vector.</w:t>
-      </w:r>
-    </w:p>
-    <w:p>
-      <w:pPr>
-        <w:spacing w:before="100" w:lineRule="auto"/>
-        <w:ind w:left="720" w:firstLine="0"/>
-        <w:rPr/>
-      </w:pPr>
-      <w:r>
-        <w:rPr>
-          <w:rtl w:val="0"/>
-        </w:rPr>
-        <w:t xml:space="preserve">Step 11.4: The analyst requests to inspect the chosen vector.</w:t>
-      </w:r>
-    </w:p>
-    <w:p>
-      <w:pPr>
-        <w:spacing w:before="100" w:lineRule="auto"/>
-        <w:ind w:left="720" w:firstLine="0"/>
-        <w:rPr/>
-      </w:pPr>
-      <w:r>
-        <w:rPr>
-          <w:rtl w:val="0"/>
-        </w:rPr>
-        <w:t xml:space="preserve">Step 11.5: Use case continues at step 17. </w:t>
-      </w:r>
-    </w:p>
-    <w:p>
-      <w:pPr>
-        <w:spacing w:before="120" w:lineRule="auto"/>
-        <w:rPr/>
-      </w:pPr>
-      <w:r>
-        <w:rPr>
-          <w:rtl w:val="0"/>
-        </w:rPr>
-        <w:t xml:space="preserve"> </w:t>
-      </w:r>
+        <w:t xml:space="preserve">Step 6.1: The system displays an error message.</w:t>
+      </w:r>
+    </w:p>
+    <w:p>
+      <w:pPr>
+        <w:spacing w:before="120" w:lineRule="auto"/>
+        <w:rPr/>
+      </w:pPr>
+      <w:r>
+        <w:rPr>
+          <w:rtl w:val="0"/>
+        </w:rPr>
+        <w:t xml:space="preserve">        </w:t>
+        <w:tab/>
+        <w:t xml:space="preserve">Step 6.2: Use case continues at step 5.</w:t>
+      </w:r>
+    </w:p>
+    <w:p>
+      <w:pPr>
+        <w:spacing w:before="120" w:lineRule="auto"/>
+        <w:rPr/>
+      </w:pPr>
       <w:r>
         <w:rPr>
           <w:b w:val="1"/>
@@ -697,20 +739,34 @@
         <w:rPr>
           <w:rtl w:val="0"/>
         </w:rPr>
-        <w:t xml:space="preserve">Step 18: The analyst chooses not to modify the nodes.</w:t>
-      </w:r>
-    </w:p>
-    <w:p>
-      <w:pPr>
-        <w:spacing w:before="100" w:lineRule="auto"/>
-        <w:ind w:left="720" w:firstLine="0"/>
-        <w:rPr/>
-      </w:pPr>
-      <w:r>
-        <w:rPr>
-          <w:rtl w:val="0"/>
-        </w:rPr>
-        <w:t xml:space="preserve">Step 18.1: Use case continues at step 20. </w:t>
+        <w:t xml:space="preserve">Step 6: The root directory the analyst entered is not formatted correctly.</w:t>
+      </w:r>
+    </w:p>
+    <w:p>
+      <w:pPr>
+        <w:spacing w:before="120" w:lineRule="auto"/>
+        <w:rPr/>
+      </w:pPr>
+      <w:r>
+        <w:rPr>
+          <w:rtl w:val="0"/>
+        </w:rPr>
+        <w:tab/>
+        <w:t xml:space="preserve">Step 6.1: The system displays an error message.</w:t>
+      </w:r>
+    </w:p>
+    <w:p>
+      <w:pPr>
+        <w:spacing w:before="120" w:lineRule="auto"/>
+        <w:rPr/>
+      </w:pPr>
+      <w:r>
+        <w:rPr>
+          <w:rtl w:val="0"/>
+        </w:rPr>
+        <w:t xml:space="preserve">        </w:t>
+        <w:tab/>
+        <w:t xml:space="preserve">Step 6.2: Use case continues at step 5.</w:t>
       </w:r>
     </w:p>
     <w:p>
@@ -736,20 +792,21 @@
         <w:rPr>
           <w:rtl w:val="0"/>
         </w:rPr>
-        <w:t xml:space="preserve">Step 20: The analyst chooses not to define relationships between nodes.</w:t>
-      </w:r>
-    </w:p>
-    <w:p>
-      <w:pPr>
-        <w:spacing w:before="100" w:lineRule="auto"/>
-        <w:ind w:left="720" w:firstLine="0"/>
-        <w:rPr/>
-      </w:pPr>
-      <w:r>
-        <w:rPr>
-          <w:rtl w:val="0"/>
-        </w:rPr>
-        <w:t xml:space="preserve">Step 20.1: Use case continues at step 24.</w:t>
+        <w:t xml:space="preserve">Step 7: The analyst chooses to not ingest log files.</w:t>
+      </w:r>
+    </w:p>
+    <w:p>
+      <w:pPr>
+        <w:spacing w:before="120" w:lineRule="auto"/>
+        <w:rPr/>
+      </w:pPr>
+      <w:r>
+        <w:rPr>
+          <w:rtl w:val="0"/>
+        </w:rPr>
+        <w:t xml:space="preserve">        </w:t>
+        <w:tab/>
+        <w:t xml:space="preserve">Step 7.1: Use case continues at step 11.</w:t>
       </w:r>
     </w:p>
     <w:p>
@@ -775,20 +832,72 @@
         <w:rPr>
           <w:rtl w:val="0"/>
         </w:rPr>
-        <w:t xml:space="preserve">Step 22: The analyst chooses not to modify relationships between nodes.</w:t>
-      </w:r>
-    </w:p>
-    <w:p>
-      <w:pPr>
-        <w:spacing w:before="100" w:lineRule="auto"/>
-        <w:ind w:left="720" w:firstLine="0"/>
-        <w:rPr/>
-      </w:pPr>
-      <w:r>
-        <w:rPr>
-          <w:rtl w:val="0"/>
-        </w:rPr>
-        <w:t xml:space="preserve">Step 22.1: Use case continues at step 24. </w:t>
+        <w:t xml:space="preserve">Step 18: The analyst chooses to use an existing vector.</w:t>
+      </w:r>
+    </w:p>
+    <w:p>
+      <w:pPr>
+        <w:spacing w:before="120" w:lineRule="auto"/>
+        <w:rPr/>
+      </w:pPr>
+      <w:r>
+        <w:rPr>
+          <w:rtl w:val="0"/>
+        </w:rPr>
+        <w:tab/>
+        <w:t xml:space="preserve">Step 18.1: The analyst requests log entries by providing search criteria to the system</w:t>
+      </w:r>
+    </w:p>
+    <w:p>
+      <w:pPr>
+        <w:spacing w:before="100" w:lineRule="auto"/>
+        <w:ind w:left="720" w:firstLine="0"/>
+        <w:rPr/>
+      </w:pPr>
+      <w:r>
+        <w:rPr>
+          <w:rtl w:val="0"/>
+        </w:rPr>
+        <w:t xml:space="preserve">Step 18.2: The system provides the analyst with log entries that satisfy the search criteria.</w:t>
+      </w:r>
+    </w:p>
+    <w:p>
+      <w:pPr>
+        <w:spacing w:before="100" w:lineRule="auto"/>
+        <w:ind w:left="720" w:firstLine="0"/>
+        <w:rPr/>
+      </w:pPr>
+      <w:r>
+        <w:rPr>
+          <w:rtl w:val="0"/>
+        </w:rPr>
+        <w:t xml:space="preserve">Step 18.3: The analyst associates some of the provided log entries to a chosen vector.</w:t>
+      </w:r>
+    </w:p>
+    <w:p>
+      <w:pPr>
+        <w:spacing w:before="100" w:lineRule="auto"/>
+        <w:ind w:left="720" w:firstLine="0"/>
+        <w:rPr/>
+      </w:pPr>
+      <w:r>
+        <w:rPr>
+          <w:rtl w:val="0"/>
+        </w:rPr>
+        <w:t xml:space="preserve">Step 18.4: The analyst requests to inspect the chosen vector.</w:t>
+      </w:r>
+    </w:p>
+    <w:p>
+      <w:pPr>
+        <w:spacing w:before="100" w:lineRule="auto"/>
+        <w:ind w:left="720" w:firstLine="0"/>
+        <w:rPr/>
+      </w:pPr>
+      <w:r>
+        <w:rPr>
+          <w:rtl w:val="0"/>
+        </w:rPr>
+        <w:t xml:space="preserve">Step 18.5: Use case continues at step 17. </w:t>
       </w:r>
     </w:p>
     <w:p>
@@ -814,20 +923,137 @@
         <w:rPr>
           <w:rtl w:val="0"/>
         </w:rPr>
-        <w:t xml:space="preserve">Step 24: The analyst chooses not to push the local vector DB.</w:t>
-      </w:r>
-    </w:p>
-    <w:p>
-      <w:pPr>
-        <w:spacing w:before="100" w:lineRule="auto"/>
-        <w:ind w:left="720" w:firstLine="0"/>
-        <w:rPr/>
-      </w:pPr>
-      <w:r>
-        <w:rPr>
-          <w:rtl w:val="0"/>
-        </w:rPr>
-        <w:t xml:space="preserve">Step 24.1: End of use case. </w:t>
+        <w:t xml:space="preserve">Step 25: The analyst chooses not to modify the nodes.</w:t>
+      </w:r>
+    </w:p>
+    <w:p>
+      <w:pPr>
+        <w:spacing w:before="100" w:lineRule="auto"/>
+        <w:ind w:left="720" w:firstLine="0"/>
+        <w:rPr/>
+      </w:pPr>
+      <w:r>
+        <w:rPr>
+          <w:rtl w:val="0"/>
+        </w:rPr>
+        <w:t xml:space="preserve">Step 25.1: Use case continues at step 20. </w:t>
+      </w:r>
+    </w:p>
+    <w:p>
+      <w:pPr>
+        <w:spacing w:before="120" w:lineRule="auto"/>
+        <w:rPr/>
+      </w:pPr>
+      <w:r>
+        <w:rPr>
+          <w:rtl w:val="0"/>
+        </w:rPr>
+        <w:t xml:space="preserve"> </w:t>
+      </w:r>
+      <w:r>
+        <w:rPr>
+          <w:b w:val="1"/>
+          <w:rtl w:val="0"/>
+        </w:rPr>
+        <w:t xml:space="preserve">Alt: </w:t>
+        <w:tab/>
+      </w:r>
+      <w:r>
+        <w:rPr>
+          <w:rtl w:val="0"/>
+        </w:rPr>
+        <w:t xml:space="preserve">Step 25: The analyst chooses not to define relationships between nodes.</w:t>
+      </w:r>
+    </w:p>
+    <w:p>
+      <w:pPr>
+        <w:spacing w:before="100" w:lineRule="auto"/>
+        <w:ind w:left="720" w:firstLine="0"/>
+        <w:rPr/>
+      </w:pPr>
+      <w:r>
+        <w:rPr>
+          <w:rtl w:val="0"/>
+        </w:rPr>
+        <w:t xml:space="preserve">Step 25.1: Use case continues at step 24.</w:t>
+      </w:r>
+    </w:p>
+    <w:p>
+      <w:pPr>
+        <w:spacing w:before="120" w:lineRule="auto"/>
+        <w:rPr/>
+      </w:pPr>
+      <w:r>
+        <w:rPr>
+          <w:rtl w:val="0"/>
+        </w:rPr>
+        <w:t xml:space="preserve"> </w:t>
+      </w:r>
+      <w:r>
+        <w:rPr>
+          <w:b w:val="1"/>
+          <w:rtl w:val="0"/>
+        </w:rPr>
+        <w:t xml:space="preserve">Alt: </w:t>
+        <w:tab/>
+      </w:r>
+      <w:r>
+        <w:rPr>
+          <w:rtl w:val="0"/>
+        </w:rPr>
+        <w:t xml:space="preserve">Step 29: The analyst chooses not to modify relationships between nodes.</w:t>
+      </w:r>
+    </w:p>
+    <w:p>
+      <w:pPr>
+        <w:spacing w:before="100" w:lineRule="auto"/>
+        <w:ind w:left="720" w:firstLine="0"/>
+        <w:rPr/>
+      </w:pPr>
+      <w:r>
+        <w:rPr>
+          <w:rtl w:val="0"/>
+        </w:rPr>
+        <w:t xml:space="preserve">Step 29.1: Use case continues at step 24. </w:t>
+      </w:r>
+    </w:p>
+    <w:p>
+      <w:pPr>
+        <w:spacing w:before="120" w:lineRule="auto"/>
+        <w:rPr/>
+      </w:pPr>
+      <w:r>
+        <w:rPr>
+          <w:rtl w:val="0"/>
+        </w:rPr>
+        <w:t xml:space="preserve"> </w:t>
+      </w:r>
+      <w:r>
+        <w:rPr>
+          <w:b w:val="1"/>
+          <w:rtl w:val="0"/>
+        </w:rPr>
+        <w:t xml:space="preserve">Alt: </w:t>
+        <w:tab/>
+      </w:r>
+      <w:r>
+        <w:rPr>
+          <w:rtl w:val="0"/>
+        </w:rPr>
+        <w:t xml:space="preserve">Step 31: The analyst chooses not to push the local vector DB.</w:t>
+      </w:r>
+    </w:p>
+    <w:p>
+      <w:pPr>
+        <w:spacing w:before="100" w:lineRule="auto"/>
+        <w:ind w:left="720" w:firstLine="0"/>
+        <w:rPr/>
+      </w:pPr>
+      <w:r>
+        <w:rPr>
+          <w:rtl w:val="0"/>
+        </w:rPr>
+        <w:t xml:space="preserve">Step 31.1: End of use case. </w:t>
       </w:r>
     </w:p>
     <w:p>

</xml_diff>